<commit_message>
Last commit of 10/23
Until Page 56: Modeling class probabilities via logistic regression
</commit_message>
<xml_diff>
--- a/handouts/Python Machine Leaning Notes- Santiago Sanchez.docx
+++ b/handouts/Python Machine Leaning Notes- Santiago Sanchez.docx
@@ -673,21 +673,19 @@
         <w:rPr>
           <w:rFonts w:ascii="Calibri" w:eastAsia="Times New Roman" w:hAnsi="Calibri" w:cs="Calibri"/>
         </w:rPr>
-        <w:t>Sample (rows in the matrix-superscript); Features (columns in the matrix-subscript)</w:t>
-      </w:r>
-      <w:proofErr w:type="gramStart"/>
-      <w:r>
-        <w:rPr>
-          <w:rFonts w:ascii="Calibri" w:eastAsia="Times New Roman" w:hAnsi="Calibri" w:cs="Calibri"/>
-        </w:rPr>
-        <w:t>;  Measurement</w:t>
-      </w:r>
-      <w:proofErr w:type="gramEnd"/>
-      <w:r>
-        <w:rPr>
-          <w:rFonts w:ascii="Calibri" w:eastAsia="Times New Roman" w:hAnsi="Calibri" w:cs="Calibri"/>
-        </w:rPr>
-        <w:t xml:space="preserve"> (value on each position).</w:t>
+        <w:t>Sample (rows in the matrix-superscript); Features (col</w:t>
+      </w:r>
+      <w:r>
+        <w:rPr>
+          <w:rFonts w:ascii="Calibri" w:eastAsia="Times New Roman" w:hAnsi="Calibri" w:cs="Calibri"/>
+        </w:rPr>
+        <w:t xml:space="preserve">umns in the matrix-subscript); </w:t>
+      </w:r>
+      <w:r>
+        <w:rPr>
+          <w:rFonts w:ascii="Calibri" w:eastAsia="Times New Roman" w:hAnsi="Calibri" w:cs="Calibri"/>
+        </w:rPr>
+        <w:t>Measurement (value on each position).</w:t>
       </w:r>
     </w:p>
     <w:p>
@@ -3967,9 +3965,110 @@
       </w:r>
     </w:p>
     <w:p>
+      <w:pPr>
+        <w:rPr>
+          <w:color w:val="00B050"/>
+          <w:sz w:val="28"/>
+        </w:rPr>
+      </w:pPr>
+      <w:r>
+        <w:rPr>
+          <w:color w:val="00B050"/>
+          <w:sz w:val="28"/>
+        </w:rPr>
+        <w:t>Good practice: class labels stored as integers</w:t>
+      </w:r>
+    </w:p>
+    <w:p>
+      <w:r>
+        <w:t>To evaluate how well a trained model performs on unseen data, we split the dataset into: training and test sets. Although this will be covered in chapter 5: Compressing data via dimensionality reduction.</w:t>
+      </w:r>
+    </w:p>
+    <w:p>
+      <w:r>
+        <w:t xml:space="preserve">Most algorithms in </w:t>
+      </w:r>
+      <w:proofErr w:type="spellStart"/>
+      <w:r>
+        <w:t>scikit</w:t>
+      </w:r>
+      <w:proofErr w:type="spellEnd"/>
+      <w:r>
+        <w:t>-learn support multiclass classification by default via the One-vs-Rest (</w:t>
+      </w:r>
+      <w:proofErr w:type="spellStart"/>
+      <w:r>
+        <w:t>OvR</w:t>
+      </w:r>
+      <w:proofErr w:type="spellEnd"/>
+      <w:r>
+        <w:t>) method.</w:t>
+      </w:r>
+    </w:p>
+    <w:p>
+      <w:r>
+        <w:t>As we knew perceptron is not a good machine learning algorithm if the dataset is not perfectly linearly separable.</w:t>
+      </w:r>
+    </w:p>
+    <w:p>
+      <w:r>
+        <w:t xml:space="preserve">To learn more about the </w:t>
+      </w:r>
+      <w:proofErr w:type="spellStart"/>
+      <w:r>
+        <w:t>scikit</w:t>
+      </w:r>
+      <w:proofErr w:type="spellEnd"/>
+      <w:r>
+        <w:t xml:space="preserve">-learn library: </w:t>
+      </w:r>
+      <w:hyperlink r:id="rId20" w:history="1">
+        <w:r>
+          <w:rPr>
+            <w:rStyle w:val="Hyperlink"/>
+          </w:rPr>
+          <w:t>http://scikit-learn.org/stable/</w:t>
+        </w:r>
+      </w:hyperlink>
+      <w:r>
+        <w:t xml:space="preserve"> . Here we can find that these kind of neuron models have other parameters than </w:t>
+      </w:r>
+      <w:proofErr w:type="spellStart"/>
+      <w:r>
+        <w:t>n_iter</w:t>
+      </w:r>
+      <w:proofErr w:type="spellEnd"/>
+      <w:r>
+        <w:t xml:space="preserve">, eta0, </w:t>
+      </w:r>
+      <w:proofErr w:type="spellStart"/>
+      <w:r>
+        <w:t>random_state</w:t>
+      </w:r>
+      <w:proofErr w:type="spellEnd"/>
+      <w:r>
+        <w:t>. These are omitted in the examples for clarity.</w:t>
+      </w:r>
+    </w:p>
+    <w:p/>
+    <w:p>
+      <w:pPr>
+        <w:rPr>
+          <w:b/>
+        </w:rPr>
+      </w:pPr>
+      <w:r>
+        <w:rPr>
+          <w:b/>
+        </w:rPr>
+        <w:t>Modeling class probabilities via logistic regression</w:t>
+      </w:r>
+    </w:p>
+    <w:p>
       <w:bookmarkStart w:id="0" w:name="_GoBack"/>
       <w:bookmarkEnd w:id="0"/>
     </w:p>
+    <w:p/>
     <w:sectPr>
       <w:pgSz w:w="12240" w:h="15840"/>
       <w:pgMar w:top="1440" w:right="1440" w:bottom="1440" w:left="1440" w:header="720" w:footer="720" w:gutter="0"/>
@@ -5508,6 +5607,17 @@
       </w:tblBorders>
     </w:tblPr>
   </w:style>
+  <w:style w:type="character" w:styleId="Hyperlink">
+    <w:name w:val="Hyperlink"/>
+    <w:basedOn w:val="DefaultParagraphFont"/>
+    <w:uiPriority w:val="99"/>
+    <w:unhideWhenUsed/>
+    <w:rsid w:val="0072687D"/>
+    <w:rPr>
+      <w:color w:val="0563C1" w:themeColor="hyperlink"/>
+      <w:u w:val="single"/>
+    </w:rPr>
+  </w:style>
 </w:styles>
 </file>
 

</xml_diff>